<commit_message>
Primera revision capitulo 1
</commit_message>
<xml_diff>
--- a/Temario.docx
+++ b/Temario.docx
@@ -35,7 +35,6 @@
           <w:szCs w:val="28"/>
         </w:rPr>
       </w:pPr>
-      <w:bookmarkStart w:id="0" w:name="_GoBack"/>
       <w:r>
         <w:rPr>
           <w:rFonts w:ascii="Arial" w:hAnsi="Arial" w:cs="Arial"/>
@@ -124,7 +123,6 @@
         </w:rPr>
         <w:t xml:space="preserve"> DE BAJO COSTO”</w:t>
       </w:r>
-      <w:bookmarkEnd w:id="0"/>
     </w:p>
     <w:p>
       <w:pPr>
@@ -221,7 +219,25 @@
           <w:sz w:val="24"/>
           <w:szCs w:val="24"/>
         </w:rPr>
-        <w:t>Desde el punto de vista del docente, se ha evidenciado la dificultad que supone medir objetivamente la participación efectiva de cada uno los miembros de un grupo y la calidad de su aportación. Este trabajo resulta tedioso pues implica revisar el trabajo final, hacer un reporte para cada integrante de grupo y retroalimentarlo. Consecuentemente, el instructor pudiera entregar una retroalimentación  incompleta, con pocos detalles o poco efectiva.</w:t>
+        <w:t xml:space="preserve">Desde el punto de vista del docente, se ha evidenciado la dificultad que supone medir objetivamente la participación efectiva de cada uno los miembros de un grupo y la calidad de su aportación. Este trabajo resulta tedioso pues implica </w:t>
+      </w:r>
+      <w:proofErr w:type="gramStart"/>
+      <w:r>
+        <w:rPr>
+          <w:b w:val="0"/>
+          <w:sz w:val="24"/>
+          <w:szCs w:val="24"/>
+        </w:rPr>
+        <w:t>revisar</w:t>
+      </w:r>
+      <w:proofErr w:type="gramEnd"/>
+      <w:r>
+        <w:rPr>
+          <w:b w:val="0"/>
+          <w:sz w:val="24"/>
+          <w:szCs w:val="24"/>
+        </w:rPr>
+        <w:t xml:space="preserve"> el trabajo final, hacer un reporte para cada integrante de grupo y retroalimentarlo. Consecuentemente, el instructor pudiera entregar una retroalimentación  incompleta, con pocos detalles o poco efectiva.</w:t>
       </w:r>
     </w:p>
     <w:p>
@@ -261,7 +277,25 @@
           <w:sz w:val="24"/>
           <w:szCs w:val="24"/>
         </w:rPr>
-        <w:t>Desde el punto de vista del estudiante, el reparto de actividades grupales pudiera ser desigual, al no existir herramientas que ayuden a tener una medida objetiva de las aportaciones de los integrantes de grupo. Lo cual pudiere provocar conflictos intragrupales y la percepción de una injusta calificación para quienes no participan de forma activa en la elaboración del trabajo en grupo.</w:t>
+        <w:t xml:space="preserve">Desde el punto de vista del estudiante, el reparto de actividades grupales pudiera ser desigual, al no existir herramientas que ayuden a tener una medida objetiva de las aportaciones de los integrantes de grupo. Lo cual pudiere provocar conflictos </w:t>
+      </w:r>
+      <w:proofErr w:type="spellStart"/>
+      <w:r>
+        <w:rPr>
+          <w:b w:val="0"/>
+          <w:sz w:val="24"/>
+          <w:szCs w:val="24"/>
+        </w:rPr>
+        <w:t>intragrupales</w:t>
+      </w:r>
+      <w:proofErr w:type="spellEnd"/>
+      <w:r>
+        <w:rPr>
+          <w:b w:val="0"/>
+          <w:sz w:val="24"/>
+          <w:szCs w:val="24"/>
+        </w:rPr>
+        <w:t xml:space="preserve"> y la percepción de una injusta calificación para quienes no participan de forma activa en la elaboración del trabajo en grupo.</w:t>
       </w:r>
     </w:p>
     <w:p>
@@ -745,7 +779,7 @@
           <w:szCs w:val="24"/>
         </w:rPr>
       </w:pPr>
-      <w:bookmarkStart w:id="1" w:name="_Toc397264975"/>
+      <w:bookmarkStart w:id="0" w:name="_Toc397264975"/>
       <w:r>
         <w:rPr>
           <w:sz w:val="24"/>
@@ -753,7 +787,7 @@
         </w:rPr>
         <w:t>Objetivos</w:t>
       </w:r>
-      <w:bookmarkEnd w:id="1"/>
+      <w:bookmarkEnd w:id="0"/>
     </w:p>
     <w:p>
       <w:pPr>
@@ -781,7 +815,7 @@
           <w:szCs w:val="24"/>
         </w:rPr>
       </w:pPr>
-      <w:bookmarkStart w:id="2" w:name="_Toc397264976"/>
+      <w:bookmarkStart w:id="1" w:name="_Toc397264976"/>
       <w:r>
         <w:rPr>
           <w:sz w:val="24"/>
@@ -796,7 +830,7 @@
         </w:rPr>
         <w:t>eneral</w:t>
       </w:r>
-      <w:bookmarkEnd w:id="2"/>
+      <w:bookmarkEnd w:id="1"/>
     </w:p>
     <w:p>
       <w:pPr>
@@ -864,7 +898,7 @@
           <w:szCs w:val="24"/>
         </w:rPr>
       </w:pPr>
-      <w:bookmarkStart w:id="3" w:name="_Toc397264977"/>
+      <w:bookmarkStart w:id="2" w:name="_Toc397264977"/>
       <w:r>
         <w:rPr>
           <w:sz w:val="24"/>
@@ -872,7 +906,7 @@
         </w:rPr>
         <w:t>Objetivos Específicos</w:t>
       </w:r>
-      <w:bookmarkEnd w:id="3"/>
+      <w:bookmarkEnd w:id="2"/>
       <w:r>
         <w:rPr>
           <w:sz w:val="24"/>
@@ -950,31 +984,7 @@
           <w:sz w:val="24"/>
           <w:szCs w:val="24"/>
         </w:rPr>
-        <w:t xml:space="preserve">Diseñar </w:t>
-      </w:r>
-      <w:r>
-        <w:rPr>
-          <w:b w:val="0"/>
-          <w:sz w:val="24"/>
-          <w:szCs w:val="24"/>
-        </w:rPr>
-        <w:t xml:space="preserve">un modelador de </w:t>
-      </w:r>
-      <w:r>
-        <w:rPr>
-          <w:b w:val="0"/>
-          <w:sz w:val="24"/>
-          <w:szCs w:val="24"/>
-        </w:rPr>
-        <w:t>d</w:t>
-      </w:r>
-      <w:r>
-        <w:rPr>
-          <w:b w:val="0"/>
-          <w:sz w:val="24"/>
-          <w:szCs w:val="24"/>
-        </w:rPr>
-        <w:t>atos que utilice una superficie colaborativa de bajo costo a partir de las limitaciones y contexto.</w:t>
+        <w:t>Diseñar un modelador de datos que utilice una superficie colaborativa de bajo costo a partir de las limitaciones y contexto.</w:t>
       </w:r>
     </w:p>
     <w:p>
@@ -1549,23 +1559,7 @@
           <w:sz w:val="24"/>
           <w:szCs w:val="24"/>
         </w:rPr>
-        <w:t xml:space="preserve">rimental. Los profesores serán encuestados en relación a percepción de efectividad de la solución para controlar aportes de estudiantes en trabajos colaborativos. </w:t>
-      </w:r>
-      <w:r>
-        <w:rPr>
-          <w:b w:val="0"/>
-          <w:sz w:val="24"/>
-          <w:szCs w:val="24"/>
-        </w:rPr>
-        <w:t>Seguido se procederá a la</w:t>
-      </w:r>
-      <w:r>
-        <w:rPr>
-          <w:b w:val="0"/>
-          <w:sz w:val="24"/>
-          <w:szCs w:val="24"/>
-        </w:rPr>
-        <w:t xml:space="preserve"> implementación de  la solución y a la ejecución de pruebas y experimentos.  </w:t>
+        <w:t xml:space="preserve">rimental. Los profesores serán encuestados en relación a percepción de efectividad de la solución para controlar aportes de estudiantes en trabajos colaborativos. Seguido se procederá a la implementación de  la solución y a la ejecución de pruebas y experimentos.  </w:t>
       </w:r>
     </w:p>
     <w:p>
@@ -2912,15 +2906,41 @@
           <w:lang w:eastAsia="es-EC"/>
         </w:rPr>
       </w:pPr>
-      <w:r>
-        <w:rPr>
-          <w:rFonts w:ascii="Arial" w:eastAsia="Times New Roman" w:hAnsi="Arial" w:cs="Arial"/>
-          <w:sz w:val="24"/>
-          <w:szCs w:val="24"/>
-          <w:lang w:eastAsia="es-EC"/>
-        </w:rPr>
-        <w:t>CONCLUSIONES</w:t>
-      </w:r>
+      <w:del w:id="3" w:author="Roger Granda" w:date="2015-02-02T21:14:00Z">
+        <w:r>
+          <w:rPr>
+            <w:rFonts w:ascii="Arial" w:eastAsia="Times New Roman" w:hAnsi="Arial" w:cs="Arial"/>
+            <w:sz w:val="24"/>
+            <w:szCs w:val="24"/>
+            <w:lang w:eastAsia="es-EC"/>
+          </w:rPr>
+          <w:delText>CONCLUSIONES</w:delText>
+        </w:r>
+      </w:del>
+      <w:ins w:id="4" w:author="Roger Granda" w:date="2015-02-02T21:14:00Z">
+        <w:r>
+          <w:rPr>
+            <w:rFonts w:ascii="Arial" w:eastAsia="Times New Roman" w:hAnsi="Arial" w:cs="Arial"/>
+            <w:sz w:val="24"/>
+            <w:szCs w:val="24"/>
+            <w:lang w:eastAsia="es-EC"/>
+          </w:rPr>
+          <w:t>A</w:t>
+        </w:r>
+      </w:ins>
+      <w:ins w:id="5" w:author="Roger Granda" w:date="2015-02-02T21:15:00Z">
+        <w:r>
+          <w:rPr>
+            <w:rFonts w:ascii="Arial" w:eastAsia="Times New Roman" w:hAnsi="Arial" w:cs="Arial"/>
+            <w:sz w:val="24"/>
+            <w:szCs w:val="24"/>
+            <w:lang w:eastAsia="es-EC"/>
+          </w:rPr>
+          <w:t>NÁLISIS DE LA SOLUCIÓN ELEGIDA</w:t>
+        </w:r>
+      </w:ins>
+      <w:bookmarkStart w:id="6" w:name="_GoBack"/>
+      <w:bookmarkEnd w:id="6"/>
     </w:p>
     <w:p>
       <w:pPr>
@@ -3226,16 +3246,7 @@
           <w:szCs w:val="24"/>
           <w:lang w:eastAsia="es-EC"/>
         </w:rPr>
-        <w:t xml:space="preserve">DE </w:t>
-      </w:r>
-      <w:r>
-        <w:rPr>
-          <w:rFonts w:ascii="Arial" w:eastAsia="Times New Roman" w:hAnsi="Arial" w:cs="Arial"/>
-          <w:sz w:val="24"/>
-          <w:szCs w:val="24"/>
-          <w:lang w:eastAsia="es-EC"/>
-        </w:rPr>
-        <w:t>LA SOLUCIÓN</w:t>
+        <w:t>DE LA SOLUCIÓN</w:t>
       </w:r>
     </w:p>
     <w:p>
@@ -3270,16 +3281,7 @@
           <w:szCs w:val="24"/>
           <w:lang w:eastAsia="es-EC"/>
         </w:rPr>
-        <w:t xml:space="preserve">DE </w:t>
-      </w:r>
-      <w:r>
-        <w:rPr>
-          <w:rFonts w:ascii="Arial" w:eastAsia="Times New Roman" w:hAnsi="Arial" w:cs="Arial"/>
-          <w:sz w:val="24"/>
-          <w:szCs w:val="24"/>
-          <w:lang w:eastAsia="es-EC"/>
-        </w:rPr>
-        <w:t>LA SOLUCIÓN</w:t>
+        <w:t>DE LA SOLUCIÓN</w:t>
       </w:r>
     </w:p>
     <w:p>
@@ -6476,6 +6478,14 @@
     <w:abstractNumId w:val="17"/>
   </w:num>
 </w:numbering>
+</file>
+
+<file path=word/people.xml><?xml version="1.0" encoding="utf-8"?>
+<w15:people xmlns:wpc="http://schemas.microsoft.com/office/word/2010/wordprocessingCanvas" xmlns:mc="http://schemas.openxmlformats.org/markup-compatibility/2006" xmlns:o="urn:schemas-microsoft-com:office:office" xmlns:r="http://schemas.openxmlformats.org/officeDocument/2006/relationships" xmlns:m="http://schemas.openxmlformats.org/officeDocument/2006/math" xmlns:v="urn:schemas-microsoft-com:vml" xmlns:wp14="http://schemas.microsoft.com/office/word/2010/wordprocessingDrawing" xmlns:wp="http://schemas.openxmlformats.org/drawingml/2006/wordprocessingDrawing" xmlns:w10="urn:schemas-microsoft-com:office:word" xmlns:w="http://schemas.openxmlformats.org/wordprocessingml/2006/main" xmlns:w14="http://schemas.microsoft.com/office/word/2010/wordml" xmlns:w15="http://schemas.microsoft.com/office/word/2012/wordml" xmlns:wpg="http://schemas.microsoft.com/office/word/2010/wordprocessingGroup" xmlns:wpi="http://schemas.microsoft.com/office/word/2010/wordprocessingInk" xmlns:wne="http://schemas.microsoft.com/office/word/2006/wordml" xmlns:wps="http://schemas.microsoft.com/office/word/2010/wordprocessingShape" mc:Ignorable="w14 w15 wp14">
+  <w15:person w15:author="Roger Granda">
+    <w15:presenceInfo w15:providerId="Windows Live" w15:userId="4fc026cd8925fa62"/>
+  </w15:person>
+</w15:people>
 </file>
 
 <file path=word/styles.xml><?xml version="1.0" encoding="utf-8"?>
@@ -7336,7 +7346,7 @@
 </file>
 
 <file path=customXml/itemProps1.xml><?xml version="1.0" encoding="utf-8"?>
-<ds:datastoreItem xmlns:ds="http://schemas.openxmlformats.org/officeDocument/2006/customXml" ds:itemID="{4A443285-CB3C-465E-85B1-500B24202BF7}">
+<ds:datastoreItem xmlns:ds="http://schemas.openxmlformats.org/officeDocument/2006/customXml" ds:itemID="{15F1EDFB-9CD3-41D8-ACB7-45DF031B4BAF}">
   <ds:schemaRefs>
     <ds:schemaRef ds:uri="http://schemas.openxmlformats.org/officeDocument/2006/bibliography"/>
   </ds:schemaRefs>

</xml_diff>